<commit_message>
fix: Resolve three bugs from production run
1. Cross-referencing bug (Path import):
   - Added missing 'from pathlib import Path' in coordinator.py
   - Fixes: 'name Path is not defined' error at line 316

2. FastAPI deprecation warning:
   - Replaced @app.on_event('startup') with lifespan context manager
   - Uses modern FastAPI lifespan events (async context manager)
   - Fixes deprecation warning about on_event

3. WeasyPrint warnings suppression:
   - Suppressed noisy WeasyPrint library warnings on macOS
   - Added graceful handling for PDF conversion errors
   - PDF conversion failures now fail silently (HTML/DOCX still work)
   - Suppresses stderr temporarily during weasyprint import/use

All three bugs fixed and tested. Production-ready.
</commit_message>
<xml_diff>
--- a/docs/formats/api_documentation.docx
+++ b/docs/formats/api_documentation.docx
@@ -3,22 +3,17 @@
 <w:document xmlns:wpc="http://schemas.microsoft.com/office/word/2010/wordprocessingCanvas" xmlns:mo="http://schemas.microsoft.com/office/mac/office/2008/main" xmlns:mc="http://schemas.openxmlformats.org/markup-compatibility/2006" xmlns:mv="urn:schemas-microsoft-com:mac:vml" xmlns:o="urn:schemas-microsoft-com:office:office" xmlns:r="http://schemas.openxmlformats.org/officeDocument/2006/relationships" xmlns:m="http://schemas.openxmlformats.org/officeDocument/2006/math" xmlns:v="urn:schemas-microsoft-com:vml" xmlns:wp14="http://schemas.microsoft.com/office/word/2010/wordprocessingDrawing" xmlns:wp="http://schemas.openxmlformats.org/drawingml/2006/wordprocessingDrawing" xmlns:w10="urn:schemas-microsoft-com:office:word" xmlns:w="http://schemas.openxmlformats.org/wordprocessingml/2006/main" xmlns:w14="http://schemas.microsoft.com/office/word/2010/wordml" xmlns:wpg="http://schemas.microsoft.com/office/word/2010/wordprocessingGroup" xmlns:wpi="http://schemas.microsoft.com/office/word/2010/wordprocessingInk" xmlns:wne="http://schemas.microsoft.com/office/word/2006/wordml" xmlns:wps="http://schemas.microsoft.com/office/word/2010/wordprocessingShape" mc:Ignorable="w14 wp14">
   <w:body>
     <w:p>
-      <w:r>
-        <w:t>```markdown</w:t>
-      </w:r>
-    </w:p>
-    <w:p>
       <w:pPr>
-        <w:pStyle w:val="Heading1"/>
+        <w:pStyle w:val="Heading2"/>
       </w:pPr>
       <w:r>
-        <w:t>Technical Specification Document: Test Idea Application</w:t>
+        <w:t>Project Overview</w:t>
       </w:r>
     </w:p>
     <w:p/>
     <w:p>
       <w:r>
-        <w:t>This document outlines the technical specifications for the "Test Idea" application, covering system architecture, technical stack, database design, API design, security considerations, and deployment architecture.</w:t>
+        <w:t>The "SmartJobTracking" project aims to develop a comprehensive job application tracking system. This system will allow users to efficiently manage their job search process, from initial application to offer negotiation. The system will provide features for organizing job postings, tracking application statuses, setting reminders, and analyzing job search performance. The goal is to streamline the job search process and improve the user's chances of landing their desired job.</w:t>
       </w:r>
     </w:p>
     <w:p/>
@@ -27,22 +22,7 @@
         <w:pStyle w:val="Heading2"/>
       </w:pPr>
       <w:r>
-        <w:t>1. System Architecture</w:t>
-      </w:r>
-    </w:p>
-    <w:p/>
-    <w:p>
-      <w:pPr>
-        <w:pStyle w:val="Heading3"/>
-      </w:pPr>
-      <w:r>
-        <w:t>High-level architecture overview</w:t>
-      </w:r>
-    </w:p>
-    <w:p/>
-    <w:p>
-      <w:r>
-        <w:t>The "Test Idea" application will be a three-tier architecture consisting of:</w:t>
+        <w:t>Core Features</w:t>
       </w:r>
     </w:p>
     <w:p/>
@@ -51,7 +31,7 @@
         <w:pStyle w:val="ListBullet"/>
       </w:pPr>
       <w:r>
-        <w:t xml:space="preserve">  **Presentation Tier (Client):** User interface (UI) built using React.js, responsible for user interaction and displaying data.</w:t>
+        <w:t xml:space="preserve">  **Job Posting Management:**</w:t>
       </w:r>
     </w:p>
     <w:p>
@@ -59,7 +39,7 @@
         <w:pStyle w:val="ListBullet"/>
       </w:pPr>
       <w:r>
-        <w:t xml:space="preserve">  **Application Tier (API):** RESTful API built using Node.js with Express.js, handling business logic, data processing, and API requests.</w:t>
+        <w:t xml:space="preserve">  Ability to add job postings with relevant details (job title, company, location, salary range, application date, job description, link to the posting).</w:t>
       </w:r>
     </w:p>
     <w:p>
@@ -67,53 +47,7 @@
         <w:pStyle w:val="ListBullet"/>
       </w:pPr>
       <w:r>
-        <w:t xml:space="preserve">  **Data Tier (Database):** PostgreSQL database for persistent data storage.</w:t>
-      </w:r>
-    </w:p>
-    <w:p/>
-    <w:p>
-      <w:r>
-        <w:t>```</w:t>
-      </w:r>
-    </w:p>
-    <w:p>
-      <w:r>
-        <w:t>+---------------------+      +---------------------+      +---------------------+</w:t>
-      </w:r>
-    </w:p>
-    <w:p>
-      <w:r>
-        <w:t>| Presentation Tier   | &lt;---&gt; | Application Tier    | &lt;---&gt; | Data Tier           |</w:t>
-      </w:r>
-    </w:p>
-    <w:p>
-      <w:r>
-        <w:t>| (React.js)          |      | (Node.js/Express.js)|      | (PostgreSQL)        |</w:t>
-      </w:r>
-    </w:p>
-    <w:p>
-      <w:r>
-        <w:t>+---------------------+      +---------------------+      +---------------------+</w:t>
-      </w:r>
-    </w:p>
-    <w:p>
-      <w:r>
-        <w:t>```</w:t>
-      </w:r>
-    </w:p>
-    <w:p/>
-    <w:p>
-      <w:pPr>
-        <w:pStyle w:val="Heading3"/>
-      </w:pPr>
-      <w:r>
-        <w:t>System components and their interactions</w:t>
-      </w:r>
-    </w:p>
-    <w:p/>
-    <w:p>
-      <w:r>
-        <w:t>1.  **User Interface (React.js):**</w:t>
+        <w:t xml:space="preserve">  Categorize and tag job postings (e.g., by industry, role, company size).</w:t>
       </w:r>
     </w:p>
     <w:p>
@@ -121,7 +55,7 @@
         <w:pStyle w:val="ListBullet"/>
       </w:pPr>
       <w:r>
-        <w:t xml:space="preserve">  Handles user authentication and authorization.</w:t>
+        <w:t xml:space="preserve">  Import job postings from various job boards using a browser extension or API integration.</w:t>
       </w:r>
     </w:p>
     <w:p>
@@ -129,7 +63,7 @@
         <w:pStyle w:val="ListBullet"/>
       </w:pPr>
       <w:r>
-        <w:t xml:space="preserve">  Sends API requests to the Application Tier.</w:t>
+        <w:t xml:space="preserve">  **Application Tracking:**</w:t>
       </w:r>
     </w:p>
     <w:p>
@@ -137,7 +71,7 @@
         <w:pStyle w:val="ListBullet"/>
       </w:pPr>
       <w:r>
-        <w:t xml:space="preserve">  Renders data received from the API.</w:t>
+        <w:t xml:space="preserve">  Track the status of each application (e.g., Applied, Phone Screen, Interview, Offer, Rejected).</w:t>
       </w:r>
     </w:p>
     <w:p>
@@ -145,13 +79,7 @@
         <w:pStyle w:val="ListBullet"/>
       </w:pPr>
       <w:r>
-        <w:t xml:space="preserve">  Manages user sessions using cookies or local storage.</w:t>
-      </w:r>
-    </w:p>
-    <w:p/>
-    <w:p>
-      <w:r>
-        <w:t>2.  **API (Node.js/Express.js):**</w:t>
+        <w:t xml:space="preserve">  Record the date of each application status update.</w:t>
       </w:r>
     </w:p>
     <w:p>
@@ -159,7 +87,7 @@
         <w:pStyle w:val="ListBullet"/>
       </w:pPr>
       <w:r>
-        <w:t xml:space="preserve">  Receives requests from the UI.</w:t>
+        <w:t xml:space="preserve">  Set reminders for follow-up actions (e.g., sending a thank-you note, checking in with the recruiter).</w:t>
       </w:r>
     </w:p>
     <w:p>
@@ -167,7 +95,7 @@
         <w:pStyle w:val="ListBullet"/>
       </w:pPr>
       <w:r>
-        <w:t xml:space="preserve">  Authenticates and authorizes users.</w:t>
+        <w:t xml:space="preserve">  Log communication with the company (e.g., emails, phone calls, interview notes).</w:t>
       </w:r>
     </w:p>
     <w:p>
@@ -175,7 +103,7 @@
         <w:pStyle w:val="ListBullet"/>
       </w:pPr>
       <w:r>
-        <w:t xml:space="preserve">  Processes requests, including data validation and business logic execution.</w:t>
+        <w:t xml:space="preserve">  **Progress Visualization &amp; Analytics:**</w:t>
       </w:r>
     </w:p>
     <w:p>
@@ -183,7 +111,7 @@
         <w:pStyle w:val="ListBullet"/>
       </w:pPr>
       <w:r>
-        <w:t xml:space="preserve">  Interacts with the database to retrieve and store data.</w:t>
+        <w:t xml:space="preserve">  Visualize the job search progress with charts and graphs (e.g., number of applications, interview conversion rate, time spent on each stage).</w:t>
       </w:r>
     </w:p>
     <w:p>
@@ -191,13 +119,7 @@
         <w:pStyle w:val="ListBullet"/>
       </w:pPr>
       <w:r>
-        <w:t xml:space="preserve">  Returns responses to the UI in JSON format.</w:t>
-      </w:r>
-    </w:p>
-    <w:p/>
-    <w:p>
-      <w:r>
-        <w:t>3.  **Database (PostgreSQL):**</w:t>
+        <w:t xml:space="preserve">  Generate reports on job search performance (e.g., average time to get an interview, success rate by industry).</w:t>
       </w:r>
     </w:p>
     <w:p>
@@ -205,7 +127,7 @@
         <w:pStyle w:val="ListBullet"/>
       </w:pPr>
       <w:r>
-        <w:t xml:space="preserve">  Stores persistent data, including user accounts, test ideas, and related information.</w:t>
+        <w:t xml:space="preserve">  Provide insights and recommendations based on the user's job search data.</w:t>
       </w:r>
     </w:p>
     <w:p>
@@ -213,7 +135,7 @@
         <w:pStyle w:val="ListBullet"/>
       </w:pPr>
       <w:r>
-        <w:t xml:space="preserve">  Provides data access and manipulation capabilities to the API.</w:t>
+        <w:t xml:space="preserve">  **Resume &amp; Cover Letter Management:**</w:t>
       </w:r>
     </w:p>
     <w:p>
@@ -221,22 +143,96 @@
         <w:pStyle w:val="ListBullet"/>
       </w:pPr>
       <w:r>
-        <w:t xml:space="preserve">  Enforces data integrity through constraints and relationships.</w:t>
+        <w:t xml:space="preserve">  Store and manage multiple versions of resumes and cover letters.</w:t>
+      </w:r>
+    </w:p>
+    <w:p>
+      <w:pPr>
+        <w:pStyle w:val="ListBullet"/>
+      </w:pPr>
+      <w:r>
+        <w:t xml:space="preserve">  Associate specific resumes and cover letters with individual job applications.</w:t>
+      </w:r>
+    </w:p>
+    <w:p>
+      <w:pPr>
+        <w:pStyle w:val="ListBullet"/>
+      </w:pPr>
+      <w:r>
+        <w:t xml:space="preserve">  Track which resume and cover letter versions are performing best.</w:t>
+      </w:r>
+    </w:p>
+    <w:p>
+      <w:pPr>
+        <w:pStyle w:val="ListBullet"/>
+      </w:pPr>
+      <w:r>
+        <w:t xml:space="preserve">  **Integration with Job Boards and LinkedIn:**</w:t>
+      </w:r>
+    </w:p>
+    <w:p>
+      <w:pPr>
+        <w:pStyle w:val="ListBullet"/>
+      </w:pPr>
+      <w:r>
+        <w:t xml:space="preserve">  Directly apply to jobs from within the SmartJobTracking system (via API integration).</w:t>
+      </w:r>
+    </w:p>
+    <w:p>
+      <w:pPr>
+        <w:pStyle w:val="ListBullet"/>
+      </w:pPr>
+      <w:r>
+        <w:t xml:space="preserve">  Import profile information from LinkedIn to pre-populate application forms.</w:t>
+      </w:r>
+    </w:p>
+    <w:p>
+      <w:pPr>
+        <w:pStyle w:val="ListBullet"/>
+      </w:pPr>
+      <w:r>
+        <w:t xml:space="preserve">  Automatically update application statuses based on information from LinkedIn.</w:t>
+      </w:r>
+    </w:p>
+    <w:p>
+      <w:pPr>
+        <w:pStyle w:val="ListBullet"/>
+      </w:pPr>
+      <w:r>
+        <w:t xml:space="preserve">  **Task Management:**</w:t>
+      </w:r>
+    </w:p>
+    <w:p>
+      <w:pPr>
+        <w:pStyle w:val="ListBullet"/>
+      </w:pPr>
+      <w:r>
+        <w:t xml:space="preserve">  Create and manage tasks related to the job search (e.g., "Research company X," "Practice interview questions").</w:t>
+      </w:r>
+    </w:p>
+    <w:p>
+      <w:pPr>
+        <w:pStyle w:val="ListBullet"/>
+      </w:pPr>
+      <w:r>
+        <w:t xml:space="preserve">  Assign due dates and priorities to tasks.</w:t>
+      </w:r>
+    </w:p>
+    <w:p>
+      <w:pPr>
+        <w:pStyle w:val="ListBullet"/>
+      </w:pPr>
+      <w:r>
+        <w:t xml:space="preserve">  Receive reminders for upcoming tasks.</w:t>
       </w:r>
     </w:p>
     <w:p/>
     <w:p>
       <w:pPr>
-        <w:pStyle w:val="Heading3"/>
+        <w:pStyle w:val="Heading2"/>
       </w:pPr>
       <w:r>
-        <w:t>Technology stack selection</w:t>
-      </w:r>
-    </w:p>
-    <w:p/>
-    <w:p>
-      <w:r>
-        <w:t>The following technology stack has been selected for the "Test Idea" application:</w:t>
+        <w:t>Technical Requirements</w:t>
       </w:r>
     </w:p>
     <w:p/>
@@ -245,7 +241,7 @@
         <w:pStyle w:val="ListBullet"/>
       </w:pPr>
       <w:r>
-        <w:t xml:space="preserve">  **Frontend:** React.js, Redux (for state management), Axios (for HTTP requests)</w:t>
+        <w:t xml:space="preserve">  **Platform:** Web-based application accessible on desktop and mobile devices.  Consider developing native mobile apps for iOS and Android in the future.</w:t>
       </w:r>
     </w:p>
     <w:p>
@@ -253,7 +249,7 @@
         <w:pStyle w:val="ListBullet"/>
       </w:pPr>
       <w:r>
-        <w:t xml:space="preserve">  **Backend:** Node.js, Express.js, JWT (for authentication), Sequelize (ORM)</w:t>
+        <w:t xml:space="preserve">  **Database:** Relational database (e.g., PostgreSQL, MySQL) to store job postings, application data, and user information. Scalability should be considered.</w:t>
       </w:r>
     </w:p>
     <w:p>
@@ -261,7 +257,7 @@
         <w:pStyle w:val="ListBullet"/>
       </w:pPr>
       <w:r>
-        <w:t xml:space="preserve">  **Database:** PostgreSQL</w:t>
+        <w:t xml:space="preserve">  **Programming Languages:** Python (with frameworks like Django or Flask) or Node.js (with frameworks like Express.js) for backend development. React, Angular, or Vue.js for frontend development.</w:t>
       </w:r>
     </w:p>
     <w:p>
@@ -269,16 +265,48 @@
         <w:pStyle w:val="ListBullet"/>
       </w:pPr>
       <w:r>
-        <w:t xml:space="preserve">  **Infrastructure:** AWS (Elastic Beanstalk for deployment, RDS for database)</w:t>
+        <w:t xml:space="preserve">  **API Integrations:**  Integrate with popular job boards (e.g., Indeed, LinkedIn, Glassdoor), email providers (e.g., Gmail, Outlook), and calendar applications (e.g., Google Calendar, Outlook Calendar).</w:t>
+      </w:r>
+    </w:p>
+    <w:p>
+      <w:pPr>
+        <w:pStyle w:val="ListBullet"/>
+      </w:pPr>
+      <w:r>
+        <w:t xml:space="preserve">  **Security:** Secure user authentication and authorization. Data encryption at rest and in transit. Regular security audits and penetration testing. Compliance with data privacy regulations (e.g., GDPR, CCPA).</w:t>
+      </w:r>
+    </w:p>
+    <w:p>
+      <w:pPr>
+        <w:pStyle w:val="ListBullet"/>
+      </w:pPr>
+      <w:r>
+        <w:t xml:space="preserve">  **Hosting:** Cloud-based hosting platform (e.g., AWS, Google Cloud, Azure) for scalability and reliability.</w:t>
+      </w:r>
+    </w:p>
+    <w:p>
+      <w:pPr>
+        <w:pStyle w:val="ListBullet"/>
+      </w:pPr>
+      <w:r>
+        <w:t xml:space="preserve">  **Browser Compatibility:** Support for modern web browsers (e.g., Chrome, Firefox, Safari, Edge).</w:t>
+      </w:r>
+    </w:p>
+    <w:p>
+      <w:pPr>
+        <w:pStyle w:val="ListBullet"/>
+      </w:pPr>
+      <w:r>
+        <w:t xml:space="preserve">  **Performance:** The application should load quickly and be responsive to user interactions.  Implement caching strategies to improve performance.</w:t>
       </w:r>
     </w:p>
     <w:p/>
     <w:p>
       <w:pPr>
-        <w:pStyle w:val="Heading3"/>
+        <w:pStyle w:val="Heading2"/>
       </w:pPr>
       <w:r>
-        <w:t>Architecture patterns and design decisions</w:t>
+        <w:t>User Personas</w:t>
       </w:r>
     </w:p>
     <w:p/>
@@ -287,7 +315,7 @@
         <w:pStyle w:val="ListBullet"/>
       </w:pPr>
       <w:r>
-        <w:t xml:space="preserve">  **RESTful API:** The application tier will expose a RESTful API for communication with the UI.</w:t>
+        <w:t xml:space="preserve">  **Sarah, the Recent Graduate:**</w:t>
       </w:r>
     </w:p>
     <w:p>
@@ -295,7 +323,7 @@
         <w:pStyle w:val="ListBullet"/>
       </w:pPr>
       <w:r>
-        <w:t xml:space="preserve">  **Microservices (Potential Future):** The architecture can be scaled to microservices if the application grows significantly. For the initial version, a monolithic architecture will be used for simplicity.</w:t>
+        <w:t xml:space="preserve">  Recently graduated from college with a degree in marketing.</w:t>
       </w:r>
     </w:p>
     <w:p>
@@ -303,7 +331,7 @@
         <w:pStyle w:val="ListBullet"/>
       </w:pPr>
       <w:r>
-        <w:t xml:space="preserve">  **ORM (Sequelize):** An ORM will be used to interact with the database, simplifying data access and management.</w:t>
+        <w:t xml:space="preserve">  Applying to entry-level marketing positions.</w:t>
       </w:r>
     </w:p>
     <w:p>
@@ -311,7 +339,119 @@
         <w:pStyle w:val="ListBullet"/>
       </w:pPr>
       <w:r>
-        <w:t xml:space="preserve">  **JWT Authentication:** JSON Web Tokens will be used for secure authentication and authorization.</w:t>
+        <w:t xml:space="preserve">  Needs help organizing her applications and tracking her progress.</w:t>
+      </w:r>
+    </w:p>
+    <w:p>
+      <w:pPr>
+        <w:pStyle w:val="ListBullet"/>
+      </w:pPr>
+      <w:r>
+        <w:t xml:space="preserve">  Feels overwhelmed by the number of applications she needs to submit.</w:t>
+      </w:r>
+    </w:p>
+    <w:p>
+      <w:pPr>
+        <w:pStyle w:val="ListBullet"/>
+      </w:pPr>
+      <w:r>
+        <w:t xml:space="preserve">  Needs reminders to follow up with companies.</w:t>
+      </w:r>
+    </w:p>
+    <w:p>
+      <w:pPr>
+        <w:pStyle w:val="ListBullet"/>
+      </w:pPr>
+      <w:r>
+        <w:t xml:space="preserve">  **David, the Experienced Professional:**</w:t>
+      </w:r>
+    </w:p>
+    <w:p>
+      <w:pPr>
+        <w:pStyle w:val="ListBullet"/>
+      </w:pPr>
+      <w:r>
+        <w:t xml:space="preserve">  Has 5+ years of experience in software engineering.</w:t>
+      </w:r>
+    </w:p>
+    <w:p>
+      <w:pPr>
+        <w:pStyle w:val="ListBullet"/>
+      </w:pPr>
+      <w:r>
+        <w:t xml:space="preserve">  Looking for a more challenging and rewarding role.</w:t>
+      </w:r>
+    </w:p>
+    <w:p>
+      <w:pPr>
+        <w:pStyle w:val="ListBullet"/>
+      </w:pPr>
+      <w:r>
+        <w:t xml:space="preserve">  Applying to senior-level positions.</w:t>
+      </w:r>
+    </w:p>
+    <w:p>
+      <w:pPr>
+        <w:pStyle w:val="ListBullet"/>
+      </w:pPr>
+      <w:r>
+        <w:t xml:space="preserve">  Needs to manage multiple versions of his resume and cover letter.</w:t>
+      </w:r>
+    </w:p>
+    <w:p>
+      <w:pPr>
+        <w:pStyle w:val="ListBullet"/>
+      </w:pPr>
+      <w:r>
+        <w:t xml:space="preserve">  Wants to track his interview performance and identify areas for improvement.</w:t>
+      </w:r>
+    </w:p>
+    <w:p>
+      <w:pPr>
+        <w:pStyle w:val="ListBullet"/>
+      </w:pPr>
+      <w:r>
+        <w:t xml:space="preserve">  **Maria, the Career Changer:**</w:t>
+      </w:r>
+    </w:p>
+    <w:p>
+      <w:pPr>
+        <w:pStyle w:val="ListBullet"/>
+      </w:pPr>
+      <w:r>
+        <w:t xml:space="preserve">  Switching careers from teaching to project management.</w:t>
+      </w:r>
+    </w:p>
+    <w:p>
+      <w:pPr>
+        <w:pStyle w:val="ListBullet"/>
+      </w:pPr>
+      <w:r>
+        <w:t xml:space="preserve">  Needs to highlight her transferable skills.</w:t>
+      </w:r>
+    </w:p>
+    <w:p>
+      <w:pPr>
+        <w:pStyle w:val="ListBullet"/>
+      </w:pPr>
+      <w:r>
+        <w:t xml:space="preserve">  Applying to entry-level project management positions.</w:t>
+      </w:r>
+    </w:p>
+    <w:p>
+      <w:pPr>
+        <w:pStyle w:val="ListBullet"/>
+      </w:pPr>
+      <w:r>
+        <w:t xml:space="preserve">  Needs help tailoring her resume and cover letter to specific job requirements.</w:t>
+      </w:r>
+    </w:p>
+    <w:p>
+      <w:pPr>
+        <w:pStyle w:val="ListBullet"/>
+      </w:pPr>
+      <w:r>
+        <w:t xml:space="preserve">  Needs to research different project management roles and companies.</w:t>
       </w:r>
     </w:p>
     <w:p/>
@@ -320,7 +460,7 @@
         <w:pStyle w:val="Heading2"/>
       </w:pPr>
       <w:r>
-        <w:t>2. Technical Stack</w:t>
+        <w:t>Business Objectives</w:t>
       </w:r>
     </w:p>
     <w:p/>
@@ -329,7 +469,7 @@
         <w:pStyle w:val="ListBullet"/>
       </w:pPr>
       <w:r>
-        <w:t xml:space="preserve">  **Programming languages:**</w:t>
+        <w:t xml:space="preserve">  **Acquire 10,000 active users within the first year.**  Track user sign-ups and monthly active users (MAU).</w:t>
       </w:r>
     </w:p>
     <w:p>
@@ -337,7 +477,7 @@
         <w:pStyle w:val="ListBullet"/>
       </w:pPr>
       <w:r>
-        <w:t xml:space="preserve">  JavaScript (Frontend and Backend)</w:t>
+        <w:t xml:space="preserve">  **Achieve a customer satisfaction score (CSAT) of 4.5 out of 5.**  Collect user feedback through surveys and in-app feedback forms.</w:t>
       </w:r>
     </w:p>
     <w:p>
@@ -345,7 +485,40 @@
         <w:pStyle w:val="ListBullet"/>
       </w:pPr>
       <w:r>
-        <w:t xml:space="preserve">  SQL (Database)</w:t>
+        <w:t xml:space="preserve">  **Generate revenue through a freemium subscription model.** Offer a free plan with limited features and a paid plan with premium features.</w:t>
+      </w:r>
+    </w:p>
+    <w:p>
+      <w:pPr>
+        <w:pStyle w:val="ListBullet"/>
+      </w:pPr>
+      <w:r>
+        <w:t xml:space="preserve">  **Reduce user churn rate to less than 5% per month.**  Identify reasons for churn and implement strategies to retain users.</w:t>
+      </w:r>
+    </w:p>
+    <w:p>
+      <w:pPr>
+        <w:pStyle w:val="ListBullet"/>
+      </w:pPr>
+      <w:r>
+        <w:t xml:space="preserve">  **Become a leading job application tracking system in the market.**  Monitor competitor activity and strive to offer a superior user experience.</w:t>
+      </w:r>
+    </w:p>
+    <w:p>
+      <w:pPr>
+        <w:pStyle w:val="ListBullet"/>
+      </w:pPr>
+      <w:r>
+        <w:t xml:space="preserve">  **Increase user engagement by providing personalized insights and recommendations.** Track feature usage and identify opportunities to improve user engagement.</w:t>
+      </w:r>
+    </w:p>
+    <w:p/>
+    <w:p>
+      <w:pPr>
+        <w:pStyle w:val="Heading2"/>
+      </w:pPr>
+      <w:r>
+        <w:t>Constraints and Assumptions</w:t>
       </w:r>
     </w:p>
     <w:p/>
@@ -354,7 +527,7 @@
         <w:pStyle w:val="ListBullet"/>
       </w:pPr>
       <w:r>
-        <w:t xml:space="preserve">  **Frameworks and libraries:**</w:t>
+        <w:t xml:space="preserve">  **Limited Budget:** The project has a limited budget for development and marketing. Requires careful resource allocation and prioritization.</w:t>
       </w:r>
     </w:p>
     <w:p>
@@ -362,7 +535,7 @@
         <w:pStyle w:val="ListBullet"/>
       </w:pPr>
       <w:r>
-        <w:t xml:space="preserve">  React.js (Frontend UI)</w:t>
+        <w:t xml:space="preserve">  **Time Constraints:** The project needs to be launched within a reasonable timeframe (e.g., 6-9 months). Implement agile development methodologies to ensure timely delivery.</w:t>
       </w:r>
     </w:p>
     <w:p>
@@ -370,7 +543,7 @@
         <w:pStyle w:val="ListBullet"/>
       </w:pPr>
       <w:r>
-        <w:t xml:space="preserve">  Redux (Frontend State Management)</w:t>
+        <w:t xml:space="preserve">  **Availability of APIs:**  The success of the project depends on the availability and reliability of APIs from job boards and other third-party services.</w:t>
       </w:r>
     </w:p>
     <w:p>
@@ -378,7 +551,7 @@
         <w:pStyle w:val="ListBullet"/>
       </w:pPr>
       <w:r>
-        <w:t xml:space="preserve">  Axios (Frontend HTTP Client)</w:t>
+        <w:t xml:space="preserve">  **User Adoption:**  The project's success depends on users adopting the system and actively using its features. Requires effective onboarding and user training.</w:t>
       </w:r>
     </w:p>
     <w:p>
@@ -386,7 +559,7 @@
         <w:pStyle w:val="ListBullet"/>
       </w:pPr>
       <w:r>
-        <w:t xml:space="preserve">  Node.js (Backend Runtime)</w:t>
+        <w:t xml:space="preserve">  **Market Competition:**  The job application tracking market is competitive. Requires a strong value proposition and effective marketing to differentiate the system from competitors.</w:t>
       </w:r>
     </w:p>
     <w:p>
@@ -394,981 +567,10 @@
         <w:pStyle w:val="ListBullet"/>
       </w:pPr>
       <w:r>
-        <w:t xml:space="preserve">  Express.js (Backend Web Framework)</w:t>
-      </w:r>
-    </w:p>
-    <w:p>
-      <w:pPr>
-        <w:pStyle w:val="ListBullet"/>
-      </w:pPr>
-      <w:r>
-        <w:t xml:space="preserve">  Sequelize (Backend ORM)</w:t>
-      </w:r>
-    </w:p>
-    <w:p>
-      <w:pPr>
-        <w:pStyle w:val="ListBullet"/>
-      </w:pPr>
-      <w:r>
-        <w:t xml:space="preserve">  jsonwebtoken (Backend Authentication)</w:t>
-      </w:r>
-    </w:p>
-    <w:p>
-      <w:pPr>
-        <w:pStyle w:val="ListBullet"/>
-      </w:pPr>
-      <w:r>
-        <w:t xml:space="preserve">  bcrypt (Backend Password Hashing)</w:t>
+        <w:t xml:space="preserve">  **Legal Compliance:** The system must comply with all relevant data privacy regulations (e.g., GDPR, CCPA). Legal review and compliance checks are necessary.</w:t>
       </w:r>
     </w:p>
     <w:p/>
-    <w:p>
-      <w:pPr>
-        <w:pStyle w:val="ListBullet"/>
-      </w:pPr>
-      <w:r>
-        <w:t xml:space="preserve">  **Database systems:**</w:t>
-      </w:r>
-    </w:p>
-    <w:p>
-      <w:pPr>
-        <w:pStyle w:val="ListBullet"/>
-      </w:pPr>
-      <w:r>
-        <w:t xml:space="preserve">  PostgreSQL</w:t>
-      </w:r>
-    </w:p>
-    <w:p/>
-    <w:p>
-      <w:pPr>
-        <w:pStyle w:val="ListBullet"/>
-      </w:pPr>
-      <w:r>
-        <w:t xml:space="preserve">  **Infrastructure and hosting:**</w:t>
-      </w:r>
-    </w:p>
-    <w:p>
-      <w:pPr>
-        <w:pStyle w:val="ListBullet"/>
-      </w:pPr>
-      <w:r>
-        <w:t xml:space="preserve">  AWS (Elastic Beanstalk for application deployment, RDS for PostgreSQL database)</w:t>
-      </w:r>
-    </w:p>
-    <w:p>
-      <w:pPr>
-        <w:pStyle w:val="ListBullet"/>
-      </w:pPr>
-      <w:r>
-        <w:t xml:space="preserve">  Docker (For containerization and deployment)</w:t>
-      </w:r>
-    </w:p>
-    <w:p/>
-    <w:p>
-      <w:pPr>
-        <w:pStyle w:val="ListBullet"/>
-      </w:pPr>
-      <w:r>
-        <w:t xml:space="preserve">  **Development tools:**</w:t>
-      </w:r>
-    </w:p>
-    <w:p>
-      <w:pPr>
-        <w:pStyle w:val="ListBullet"/>
-      </w:pPr>
-      <w:r>
-        <w:t xml:space="preserve">  Visual Studio Code (IDE)</w:t>
-      </w:r>
-    </w:p>
-    <w:p>
-      <w:pPr>
-        <w:pStyle w:val="ListBullet"/>
-      </w:pPr>
-      <w:r>
-        <w:t xml:space="preserve">  Git (Version Control)</w:t>
-      </w:r>
-    </w:p>
-    <w:p>
-      <w:pPr>
-        <w:pStyle w:val="ListBullet"/>
-      </w:pPr>
-      <w:r>
-        <w:t xml:space="preserve">  npm/yarn (Package Manager)</w:t>
-      </w:r>
-    </w:p>
-    <w:p>
-      <w:pPr>
-        <w:pStyle w:val="ListBullet"/>
-      </w:pPr>
-      <w:r>
-        <w:t xml:space="preserve">  Postman/Insomnia (API Testing)</w:t>
-      </w:r>
-    </w:p>
-    <w:p/>
-    <w:p>
-      <w:pPr>
-        <w:pStyle w:val="Heading2"/>
-      </w:pPr>
-      <w:r>
-        <w:t>3. Database Design</w:t>
-      </w:r>
-    </w:p>
-    <w:p/>
-    <w:p>
-      <w:pPr>
-        <w:pStyle w:val="Heading3"/>
-      </w:pPr>
-      <w:r>
-        <w:t>Database schema overview</w:t>
-      </w:r>
-    </w:p>
-    <w:p/>
-    <w:p>
-      <w:r>
-        <w:t>The database schema will consist of the following tables:</w:t>
-      </w:r>
-    </w:p>
-    <w:p/>
-    <w:p>
-      <w:pPr>
-        <w:pStyle w:val="ListBullet"/>
-      </w:pPr>
-      <w:r>
-        <w:t xml:space="preserve">  `users`: Stores user account information.</w:t>
-      </w:r>
-    </w:p>
-    <w:p>
-      <w:pPr>
-        <w:pStyle w:val="ListBullet"/>
-      </w:pPr>
-      <w:r>
-        <w:t xml:space="preserve">  `ideas`: Stores test idea information.</w:t>
-      </w:r>
-    </w:p>
-    <w:p/>
-    <w:p>
-      <w:pPr>
-        <w:pStyle w:val="Heading3"/>
-      </w:pPr>
-      <w:r>
-        <w:t>Key data models</w:t>
-      </w:r>
-    </w:p>
-    <w:p/>
-    <w:p>
-      <w:r>
-        <w:t>**users table:**</w:t>
-      </w:r>
-    </w:p>
-    <w:p/>
-    <w:p>
-      <w:r>
-        <w:t>```sql</w:t>
-      </w:r>
-    </w:p>
-    <w:p>
-      <w:r>
-        <w:t>CREATE TABLE users (</w:t>
-      </w:r>
-    </w:p>
-    <w:p>
-      <w:r>
-        <w:t>id SERIAL PRIMARY KEY,</w:t>
-      </w:r>
-    </w:p>
-    <w:p>
-      <w:r>
-        <w:t>username VARCHAR(255) UNIQUE NOT NULL,</w:t>
-      </w:r>
-    </w:p>
-    <w:p>
-      <w:r>
-        <w:t>email VARCHAR(255) UNIQUE NOT NULL,</w:t>
-      </w:r>
-    </w:p>
-    <w:p>
-      <w:r>
-        <w:t>password VARCHAR(255) NOT NULL,</w:t>
-      </w:r>
-    </w:p>
-    <w:p>
-      <w:r>
-        <w:t>created_at TIMESTAMP DEFAULT NOW(),</w:t>
-      </w:r>
-    </w:p>
-    <w:p>
-      <w:r>
-        <w:t>updated_at TIMESTAMP DEFAULT NOW()</w:t>
-      </w:r>
-    </w:p>
-    <w:p>
-      <w:r>
-        <w:t>);</w:t>
-      </w:r>
-    </w:p>
-    <w:p>
-      <w:r>
-        <w:t>```</w:t>
-      </w:r>
-    </w:p>
-    <w:p/>
-    <w:p>
-      <w:r>
-        <w:t>**ideas table:**</w:t>
-      </w:r>
-    </w:p>
-    <w:p/>
-    <w:p>
-      <w:r>
-        <w:t>```sql</w:t>
-      </w:r>
-    </w:p>
-    <w:p>
-      <w:r>
-        <w:t>CREATE TABLE ideas (</w:t>
-      </w:r>
-    </w:p>
-    <w:p>
-      <w:r>
-        <w:t>id SERIAL PRIMARY KEY,</w:t>
-      </w:r>
-    </w:p>
-    <w:p>
-      <w:r>
-        <w:t>user_id INTEGER REFERENCES users(id) ON DELETE CASCADE,</w:t>
-      </w:r>
-    </w:p>
-    <w:p>
-      <w:r>
-        <w:t>title VARCHAR(255) NOT NULL,</w:t>
-      </w:r>
-    </w:p>
-    <w:p>
-      <w:r>
-        <w:t>description TEXT,</w:t>
-      </w:r>
-    </w:p>
-    <w:p>
-      <w:r>
-        <w:t>created_at TIMESTAMP DEFAULT NOW(),</w:t>
-      </w:r>
-    </w:p>
-    <w:p>
-      <w:r>
-        <w:t>updated_at TIMESTAMP DEFAULT NOW()</w:t>
-      </w:r>
-    </w:p>
-    <w:p>
-      <w:r>
-        <w:t>);</w:t>
-      </w:r>
-    </w:p>
-    <w:p>
-      <w:r>
-        <w:t>```</w:t>
-      </w:r>
-    </w:p>
-    <w:p/>
-    <w:p>
-      <w:pPr>
-        <w:pStyle w:val="Heading3"/>
-      </w:pPr>
-      <w:r>
-        <w:t>Relationships and constraints</w:t>
-      </w:r>
-    </w:p>
-    <w:p/>
-    <w:p>
-      <w:pPr>
-        <w:pStyle w:val="ListBullet"/>
-      </w:pPr>
-      <w:r>
-        <w:t xml:space="preserve">  One-to-many relationship between `users` and `ideas` (one user can have multiple ideas).</w:t>
-      </w:r>
-    </w:p>
-    <w:p>
-      <w:pPr>
-        <w:pStyle w:val="ListBullet"/>
-      </w:pPr>
-      <w:r>
-        <w:t xml:space="preserve">  Foreign key constraint on `ideas.user_id` referencing `users.id` with `ON DELETE CASCADE` to ensure that deleting a user also deletes their associated ideas.</w:t>
-      </w:r>
-    </w:p>
-    <w:p>
-      <w:pPr>
-        <w:pStyle w:val="ListBullet"/>
-      </w:pPr>
-      <w:r>
-        <w:t xml:space="preserve">  Unique constraint on `users.username` and `users.email`.</w:t>
-      </w:r>
-    </w:p>
-    <w:p>
-      <w:pPr>
-        <w:pStyle w:val="ListBullet"/>
-      </w:pPr>
-      <w:r>
-        <w:t xml:space="preserve">  `NOT NULL` constraints on required fields.</w:t>
-      </w:r>
-    </w:p>
-    <w:p/>
-    <w:p>
-      <w:pPr>
-        <w:pStyle w:val="Heading3"/>
-      </w:pPr>
-      <w:r>
-        <w:t>Indexing strategy (if applicable)</w:t>
-      </w:r>
-    </w:p>
-    <w:p/>
-    <w:p>
-      <w:pPr>
-        <w:pStyle w:val="ListBullet"/>
-      </w:pPr>
-      <w:r>
-        <w:t xml:space="preserve">  Index on `users.username` and `users.email` for faster user lookups.</w:t>
-      </w:r>
-    </w:p>
-    <w:p>
-      <w:pPr>
-        <w:pStyle w:val="ListBullet"/>
-      </w:pPr>
-      <w:r>
-        <w:t xml:space="preserve">  Index on `ideas.user_id` for efficient retrieval of ideas by user.</w:t>
-      </w:r>
-    </w:p>
-    <w:p/>
-    <w:p>
-      <w:r>
-        <w:t>```sql</w:t>
-      </w:r>
-    </w:p>
-    <w:p>
-      <w:r>
-        <w:t>CREATE INDEX idx_users_username ON users (username);</w:t>
-      </w:r>
-    </w:p>
-    <w:p>
-      <w:r>
-        <w:t>CREATE INDEX idx_users_email ON users (email);</w:t>
-      </w:r>
-    </w:p>
-    <w:p>
-      <w:r>
-        <w:t>CREATE INDEX idx_ideas_user_id ON ideas (user_id);</w:t>
-      </w:r>
-    </w:p>
-    <w:p>
-      <w:r>
-        <w:t>```</w:t>
-      </w:r>
-    </w:p>
-    <w:p/>
-    <w:p>
-      <w:pPr>
-        <w:pStyle w:val="Heading2"/>
-      </w:pPr>
-      <w:r>
-        <w:t>4. API Design</w:t>
-      </w:r>
-    </w:p>
-    <w:p/>
-    <w:p>
-      <w:pPr>
-        <w:pStyle w:val="Heading3"/>
-      </w:pPr>
-      <w:r>
-        <w:t>API endpoints overview</w:t>
-      </w:r>
-    </w:p>
-    <w:p/>
-    <w:p>
-      <w:r>
-        <w:t>| Method | Endpoint          | Description                                      | Request Body                               | Response Body                                    |</w:t>
-      </w:r>
-    </w:p>
-    <w:p>
-      <w:r>
-        <w:t>| ------ | ----------------- | ------------------------------------------------ | ------------------------------------------ | ------------------------------------------------ |</w:t>
-      </w:r>
-    </w:p>
-    <w:p>
-      <w:r>
-        <w:t>| POST   | `/api/users/register` | Register a new user.                            | `{ username, email, password }`           | `{ id, username, email }`                       |</w:t>
-      </w:r>
-    </w:p>
-    <w:p>
-      <w:r>
-        <w:t>| POST   | `/api/users/login`    | Authenticate a user and return a JWT.          | `{ username, password }`                  | `{ token }`                                      |</w:t>
-      </w:r>
-    </w:p>
-    <w:p>
-      <w:r>
-        <w:t>| GET    | `/api/ideas`        | Get all ideas (requires authentication).         | None                                       | `[{ id, user_id, title, description, created_at, updated_at }]` |</w:t>
-      </w:r>
-    </w:p>
-    <w:p>
-      <w:r>
-        <w:t>| GET    | `/api/ideas/:id`    | Get a specific idea by ID (requires authentication). | None                                       | `{ id, user_id, title, description, created_at, updated_at }` |</w:t>
-      </w:r>
-    </w:p>
-    <w:p>
-      <w:r>
-        <w:t>| POST   | `/api/ideas`        | Create a new idea (requires authentication).     | `{ title, description }`                    | `{ id, user_id, title, description, created_at, updated_at }` |</w:t>
-      </w:r>
-    </w:p>
-    <w:p>
-      <w:r>
-        <w:t>| PUT    | `/api/ideas/:id`    | Update an existing idea (requires authentication). | `{ title, description }`                    | `{ id, user_id, title, description, created_at, updated_at }` |</w:t>
-      </w:r>
-    </w:p>
-    <w:p>
-      <w:r>
-        <w:t>| DELETE | `/api/ideas/:id`    | Delete an idea (requires authentication).       | None                                       | `{ message: "Idea deleted successfully" }`      |</w:t>
-      </w:r>
-    </w:p>
-    <w:p/>
-    <w:p>
-      <w:pPr>
-        <w:pStyle w:val="Heading3"/>
-      </w:pPr>
-      <w:r>
-        <w:t>Request/response formats</w:t>
-      </w:r>
-    </w:p>
-    <w:p/>
-    <w:p>
-      <w:r>
-        <w:t>All API requests and responses will be in JSON format.</w:t>
-      </w:r>
-    </w:p>
-    <w:p/>
-    <w:p>
-      <w:r>
-        <w:t>**Example: POST /api/users/register Request**</w:t>
-      </w:r>
-    </w:p>
-    <w:p/>
-    <w:p>
-      <w:r>
-        <w:t>```json</w:t>
-      </w:r>
-    </w:p>
-    <w:p>
-      <w:r>
-        <w:t>{</w:t>
-      </w:r>
-    </w:p>
-    <w:p>
-      <w:r>
-        <w:t>"username": "testuser",</w:t>
-      </w:r>
-    </w:p>
-    <w:p>
-      <w:r>
-        <w:t>"email": "test@example.com",</w:t>
-      </w:r>
-    </w:p>
-    <w:p>
-      <w:r>
-        <w:t>"password": "password123"</w:t>
-      </w:r>
-    </w:p>
-    <w:p>
-      <w:r>
-        <w:t>}</w:t>
-      </w:r>
-    </w:p>
-    <w:p>
-      <w:r>
-        <w:t>```</w:t>
-      </w:r>
-    </w:p>
-    <w:p/>
-    <w:p>
-      <w:r>
-        <w:t>**Example: GET /api/ideas Response**</w:t>
-      </w:r>
-    </w:p>
-    <w:p/>
-    <w:p>
-      <w:r>
-        <w:t>```json</w:t>
-      </w:r>
-    </w:p>
-    <w:p>
-      <w:r>
-        <w:t>[</w:t>
-      </w:r>
-    </w:p>
-    <w:p>
-      <w:r>
-        <w:t>{</w:t>
-      </w:r>
-    </w:p>
-    <w:p>
-      <w:r>
-        <w:t>"id": 1,</w:t>
-      </w:r>
-    </w:p>
-    <w:p>
-      <w:r>
-        <w:t>"user_id": 1,</w:t>
-      </w:r>
-    </w:p>
-    <w:p>
-      <w:r>
-        <w:t>"title": "My First Idea",</w:t>
-      </w:r>
-    </w:p>
-    <w:p>
-      <w:r>
-        <w:t>"description": "A great idea for testing!",</w:t>
-      </w:r>
-    </w:p>
-    <w:p>
-      <w:r>
-        <w:t>"created_at": "2023-10-27T10:00:00.000Z",</w:t>
-      </w:r>
-    </w:p>
-    <w:p>
-      <w:r>
-        <w:t>"updated_at": "2023-10-27T10:00:00.000Z"</w:t>
-      </w:r>
-    </w:p>
-    <w:p>
-      <w:r>
-        <w:t>}</w:t>
-      </w:r>
-    </w:p>
-    <w:p>
-      <w:r>
-        <w:t>]</w:t>
-      </w:r>
-    </w:p>
-    <w:p>
-      <w:r>
-        <w:t>```</w:t>
-      </w:r>
-    </w:p>
-    <w:p/>
-    <w:p>
-      <w:pPr>
-        <w:pStyle w:val="Heading3"/>
-      </w:pPr>
-      <w:r>
-        <w:t>Authentication and authorization</w:t>
-      </w:r>
-    </w:p>
-    <w:p/>
-    <w:p>
-      <w:pPr>
-        <w:pStyle w:val="ListBullet"/>
-      </w:pPr>
-      <w:r>
-        <w:t xml:space="preserve">  **Authentication:** JWT (JSON Web Tokens) will be used for authentication.  Upon successful login, the server will issue a JWT to the client.</w:t>
-      </w:r>
-    </w:p>
-    <w:p>
-      <w:pPr>
-        <w:pStyle w:val="ListBullet"/>
-      </w:pPr>
-      <w:r>
-        <w:t xml:space="preserve">  **Authorization:** The JWT will be included in the `Authorization` header of subsequent requests.  The server will verify the JWT to authorize access to protected resources.</w:t>
-      </w:r>
-    </w:p>
-    <w:p>
-      <w:pPr>
-        <w:pStyle w:val="ListBullet"/>
-      </w:pPr>
-      <w:r>
-        <w:t xml:space="preserve">  **User Roles (Future):**  Role-based access control can be implemented in the future by adding a `role` field to the `users` table and including the role in the JWT.</w:t>
-      </w:r>
-    </w:p>
-    <w:p/>
-    <w:p>
-      <w:pPr>
-        <w:pStyle w:val="Heading3"/>
-      </w:pPr>
-      <w:r>
-        <w:t>Error handling</w:t>
-      </w:r>
-    </w:p>
-    <w:p/>
-    <w:p>
-      <w:pPr>
-        <w:pStyle w:val="ListBullet"/>
-      </w:pPr>
-      <w:r>
-        <w:t xml:space="preserve">  API endpoints will return appropriate HTTP status codes to indicate success or failure.</w:t>
-      </w:r>
-    </w:p>
-    <w:p>
-      <w:pPr>
-        <w:pStyle w:val="ListBullet"/>
-      </w:pPr>
-      <w:r>
-        <w:t xml:space="preserve">  Error responses will include a JSON object with an `error` field containing a descriptive error message.</w:t>
-      </w:r>
-    </w:p>
-    <w:p/>
-    <w:p>
-      <w:r>
-        <w:t>**Example Error Response:**</w:t>
-      </w:r>
-    </w:p>
-    <w:p/>
-    <w:p>
-      <w:r>
-        <w:t>```json</w:t>
-      </w:r>
-    </w:p>
-    <w:p>
-      <w:r>
-        <w:t>{</w:t>
-      </w:r>
-    </w:p>
-    <w:p>
-      <w:r>
-        <w:t>"error": "Invalid credentials"</w:t>
-      </w:r>
-    </w:p>
-    <w:p>
-      <w:r>
-        <w:t>}</w:t>
-      </w:r>
-    </w:p>
-    <w:p>
-      <w:r>
-        <w:t>```</w:t>
-      </w:r>
-    </w:p>
-    <w:p/>
-    <w:p>
-      <w:pPr>
-        <w:pStyle w:val="Heading2"/>
-      </w:pPr>
-      <w:r>
-        <w:t>5. Security Considerations</w:t>
-      </w:r>
-    </w:p>
-    <w:p/>
-    <w:p>
-      <w:pPr>
-        <w:pStyle w:val="Heading3"/>
-      </w:pPr>
-      <w:r>
-        <w:t>Security requirements</w:t>
-      </w:r>
-    </w:p>
-    <w:p/>
-    <w:p>
-      <w:pPr>
-        <w:pStyle w:val="ListBullet"/>
-      </w:pPr>
-      <w:r>
-        <w:t xml:space="preserve">  Protect user credentials (passwords) using strong hashing algorithms.</w:t>
-      </w:r>
-    </w:p>
-    <w:p>
-      <w:pPr>
-        <w:pStyle w:val="ListBullet"/>
-      </w:pPr>
-      <w:r>
-        <w:t xml:space="preserve">  Secure API endpoints using authentication and authorization mechanisms.</w:t>
-      </w:r>
-    </w:p>
-    <w:p>
-      <w:pPr>
-        <w:pStyle w:val="ListBullet"/>
-      </w:pPr>
-      <w:r>
-        <w:t xml:space="preserve">  Protect against common web vulnerabilities such as cross-site scripting (XSS) and SQL injection.</w:t>
-      </w:r>
-    </w:p>
-    <w:p>
-      <w:pPr>
-        <w:pStyle w:val="ListBullet"/>
-      </w:pPr>
-      <w:r>
-        <w:t xml:space="preserve">  Ensure data privacy and compliance with relevant regulations.</w:t>
-      </w:r>
-    </w:p>
-    <w:p/>
-    <w:p>
-      <w:pPr>
-        <w:pStyle w:val="Heading3"/>
-      </w:pPr>
-      <w:r>
-        <w:t>Authentication mechanisms</w:t>
-      </w:r>
-    </w:p>
-    <w:p/>
-    <w:p>
-      <w:pPr>
-        <w:pStyle w:val="ListBullet"/>
-      </w:pPr>
-      <w:r>
-        <w:t xml:space="preserve">  JWT (JSON Web Tokens) will be used for authentication.</w:t>
-      </w:r>
-    </w:p>
-    <w:p>
-      <w:pPr>
-        <w:pStyle w:val="ListBullet"/>
-      </w:pPr>
-      <w:r>
-        <w:t xml:space="preserve">  Passwords will be hashed using bcrypt before being stored in the database.</w:t>
-      </w:r>
-    </w:p>
-    <w:p/>
-    <w:p>
-      <w:pPr>
-        <w:pStyle w:val="Heading3"/>
-      </w:pPr>
-      <w:r>
-        <w:t>Data protection</w:t>
-      </w:r>
-    </w:p>
-    <w:p/>
-    <w:p>
-      <w:pPr>
-        <w:pStyle w:val="ListBullet"/>
-      </w:pPr>
-      <w:r>
-        <w:t xml:space="preserve">  Sensitive data (e.g., passwords) will be encrypted at rest and in transit.</w:t>
-      </w:r>
-    </w:p>
-    <w:p>
-      <w:pPr>
-        <w:pStyle w:val="ListBullet"/>
-      </w:pPr>
-      <w:r>
-        <w:t xml:space="preserve">  Regular backups will be performed to protect against data loss.</w:t>
-      </w:r>
-    </w:p>
-    <w:p>
-      <w:pPr>
-        <w:pStyle w:val="ListBullet"/>
-      </w:pPr>
-      <w:r>
-        <w:t xml:space="preserve">  Input validation will be implemented to prevent SQL injection attacks.</w:t>
-      </w:r>
-    </w:p>
-    <w:p/>
-    <w:p>
-      <w:pPr>
-        <w:pStyle w:val="Heading3"/>
-      </w:pPr>
-      <w:r>
-        <w:t>Security best practices</w:t>
-      </w:r>
-    </w:p>
-    <w:p/>
-    <w:p>
-      <w:pPr>
-        <w:pStyle w:val="ListBullet"/>
-      </w:pPr>
-      <w:r>
-        <w:t xml:space="preserve">  Follow secure coding practices.</w:t>
-      </w:r>
-    </w:p>
-    <w:p>
-      <w:pPr>
-        <w:pStyle w:val="ListBullet"/>
-      </w:pPr>
-      <w:r>
-        <w:t xml:space="preserve">  Regularly update software dependencies to patch security vulnerabilities.</w:t>
-      </w:r>
-    </w:p>
-    <w:p>
-      <w:pPr>
-        <w:pStyle w:val="ListBullet"/>
-      </w:pPr>
-      <w:r>
-        <w:t xml:space="preserve">  Implement a strong password policy.</w:t>
-      </w:r>
-    </w:p>
-    <w:p>
-      <w:pPr>
-        <w:pStyle w:val="ListBullet"/>
-      </w:pPr>
-      <w:r>
-        <w:t xml:space="preserve">  Monitor system logs for suspicious activity.</w:t>
-      </w:r>
-    </w:p>
-    <w:p>
-      <w:pPr>
-        <w:pStyle w:val="ListBullet"/>
-      </w:pPr>
-      <w:r>
-        <w:t xml:space="preserve">  Conduct regular security audits.</w:t>
-      </w:r>
-    </w:p>
-    <w:p/>
-    <w:p>
-      <w:pPr>
-        <w:pStyle w:val="Heading2"/>
-      </w:pPr>
-      <w:r>
-        <w:t>6. Deployment Architecture</w:t>
-      </w:r>
-    </w:p>
-    <w:p/>
-    <w:p>
-      <w:pPr>
-        <w:pStyle w:val="Heading3"/>
-      </w:pPr>
-      <w:r>
-        <w:t>Deployment strategy</w:t>
-      </w:r>
-    </w:p>
-    <w:p/>
-    <w:p>
-      <w:pPr>
-        <w:pStyle w:val="ListBullet"/>
-      </w:pPr>
-      <w:r>
-        <w:t xml:space="preserve">  Docker containers will be used for packaging and deploying the application.</w:t>
-      </w:r>
-    </w:p>
-    <w:p>
-      <w:pPr>
-        <w:pStyle w:val="ListBullet"/>
-      </w:pPr>
-      <w:r>
-        <w:t xml:space="preserve">  AWS Elastic Beanstalk will be used for deploying the application to the cloud.</w:t>
-      </w:r>
-    </w:p>
-    <w:p>
-      <w:pPr>
-        <w:pStyle w:val="ListBullet"/>
-      </w:pPr>
-      <w:r>
-        <w:t xml:space="preserve">  Continuous integration and continuous deployment (CI/CD) will be implemented using Jenkins.</w:t>
-      </w:r>
-    </w:p>
-    <w:p/>
-    <w:p>
-      <w:pPr>
-        <w:pStyle w:val="Heading3"/>
-      </w:pPr>
-      <w:r>
-        <w:t>Infrastructure requirements</w:t>
-      </w:r>
-    </w:p>
-    <w:p/>
-    <w:p>
-      <w:pPr>
-        <w:pStyle w:val="ListBullet"/>
-      </w:pPr>
-      <w:r>
-        <w:t xml:space="preserve">  AWS account</w:t>
-      </w:r>
-    </w:p>
-    <w:p>
-      <w:pPr>
-        <w:pStyle w:val="ListBullet"/>
-      </w:pPr>
-      <w:r>
-        <w:t xml:space="preserve">  Elastic Beanstalk environment</w:t>
-      </w:r>
-    </w:p>
-    <w:p>
-      <w:pPr>
-        <w:pStyle w:val="ListBullet"/>
-      </w:pPr>
-      <w:r>
-        <w:t xml:space="preserve">  RDS instance for PostgreSQL database</w:t>
-      </w:r>
-    </w:p>
-    <w:p>
-      <w:pPr>
-        <w:pStyle w:val="ListBullet"/>
-      </w:pPr>
-      <w:r>
-        <w:t xml:space="preserve">  Domain name (optional)</w:t>
-      </w:r>
-    </w:p>
-    <w:p/>
-    <w:p>
-      <w:pPr>
-        <w:pStyle w:val="Heading3"/>
-      </w:pPr>
-      <w:r>
-        <w:t>Scaling considerations</w:t>
-      </w:r>
-    </w:p>
-    <w:p/>
-    <w:p>
-      <w:pPr>
-        <w:pStyle w:val="ListBullet"/>
-      </w:pPr>
-      <w:r>
-        <w:t xml:space="preserve">  Horizontal scaling can be achieved by adding more instances to the Elastic Beanstalk environment.</w:t>
-      </w:r>
-    </w:p>
-    <w:p>
-      <w:pPr>
-        <w:pStyle w:val="ListBullet"/>
-      </w:pPr>
-      <w:r>
-        <w:t xml:space="preserve">  Database scaling can be achieved by using RDS read replicas or by migrating to a larger RDS instance.</w:t>
-      </w:r>
-    </w:p>
-    <w:p>
-      <w:pPr>
-        <w:pStyle w:val="ListBullet"/>
-      </w:pPr>
-      <w:r>
-        <w:t xml:space="preserve">  Load balancing will be used to distribute traffic across multiple instances.</w:t>
-      </w:r>
-    </w:p>
-    <w:p/>
-    <w:p>
-      <w:pPr>
-        <w:pStyle w:val="Heading3"/>
-      </w:pPr>
-      <w:r>
-        <w:t>Monitoring and logging</w:t>
-      </w:r>
-    </w:p>
-    <w:p/>
-    <w:p>
-      <w:pPr>
-        <w:pStyle w:val="ListBullet"/>
-      </w:pPr>
-      <w:r>
-        <w:t xml:space="preserve">  AWS CloudWatch will be used for monitoring application performance and health.</w:t>
-      </w:r>
-    </w:p>
-    <w:p>
-      <w:pPr>
-        <w:pStyle w:val="ListBullet"/>
-      </w:pPr>
-      <w:r>
-        <w:t xml:space="preserve">  Application logs will be collected and analyzed to identify issues and trends.</w:t>
-      </w:r>
-    </w:p>
-    <w:p>
-      <w:pPr>
-        <w:pStyle w:val="ListBullet"/>
-      </w:pPr>
-      <w:r>
-        <w:t xml:space="preserve">  Alerts will be configured to notify administrators of critical events.</w:t>
-      </w:r>
-    </w:p>
-    <w:p>
-      <w:pPr>
-        <w:pStyle w:val="ListBullet"/>
-      </w:pPr>
-      <w:r>
-        <w:t xml:space="preserve">  Consider using a centralized logging system (e.g., ELK stack) for more advanced log analysis.</w:t>
-      </w:r>
-    </w:p>
-    <w:p>
-      <w:r>
-        <w:t>```</w:t>
-      </w:r>
-    </w:p>
     <w:sectPr>
       <w:pgSz w:w="12240" w:h="15840"/>
       <w:pgMar w:top="1440" w:right="1800" w:bottom="1440" w:left="1800" w:header="720" w:footer="720" w:gutter="0"/>

</xml_diff>